<commit_message>
ajout de fichier 26/02
</commit_message>
<xml_diff>
--- a/Ligne de code à connaitre/AJAX.docx
+++ b/Ligne de code à connaitre/AJAX.docx
@@ -4,6 +4,21 @@
   <w:body>
     <w:p>
       <w:r>
+        <w:t xml:space="preserve">Syntaxe </w:t>
+      </w:r>
+      <w:proofErr w:type="spellStart"/>
+      <w:r>
+        <w:t>ajax</w:t>
+      </w:r>
+      <w:proofErr w:type="spellEnd"/>
+      <w:r>
+        <w:t> :</w:t>
+      </w:r>
+      <w:bookmarkStart w:id="0" w:name="_GoBack"/>
+      <w:bookmarkEnd w:id="0"/>
+    </w:p>
+    <w:p>
+      <w:r>
         <w:t xml:space="preserve">Principe d’AJAX : exemple, on clique sur un bouton, cela envoi une </w:t>
       </w:r>
       <w:proofErr w:type="spellStart"/>
@@ -524,12 +539,7 @@
       </w:r>
       <w:proofErr w:type="spellStart"/>
       <w:r>
-        <w:t>met</w:t>
-      </w:r>
-      <w:bookmarkStart w:id="0" w:name="_GoBack"/>
-      <w:bookmarkEnd w:id="0"/>
-      <w:r>
-        <w:t>hod</w:t>
+        <w:t>method</w:t>
       </w:r>
       <w:proofErr w:type="spellEnd"/>
       <w:r>

</xml_diff>